<commit_message>
Update Guia2 - Crear proyecto desde netbeans.docx
</commit_message>
<xml_diff>
--- a/GuiaDos/Guia2 - Crear proyecto desde netbeans.docx
+++ b/GuiaDos/Guia2 - Crear proyecto desde netbeans.docx
@@ -207,13 +207,23 @@
           <w:szCs w:val="26"/>
         </w:rPr>
       </w:pPr>
+      <w:proofErr w:type="spellStart"/>
       <w:r>
         <w:rPr>
           <w:b/>
           <w:sz w:val="26"/>
           <w:szCs w:val="26"/>
         </w:rPr>
-        <w:t xml:space="preserve">Jhon Arrieta </w:t>
+        <w:t>Jhon</w:t>
+      </w:r>
+      <w:proofErr w:type="spellEnd"/>
+      <w:r>
+        <w:rPr>
+          <w:b/>
+          <w:sz w:val="26"/>
+          <w:szCs w:val="26"/>
+        </w:rPr>
+        <w:t xml:space="preserve"> Arrieta </w:t>
       </w:r>
       <w:proofErr w:type="spellStart"/>
       <w:r>
@@ -549,6 +559,9 @@
     <w:p/>
     <w:p>
       <w:r>
+        <w:rPr>
+          <w:noProof/>
+        </w:rPr>
         <w:drawing>
           <wp:inline distT="0" distB="0" distL="0" distR="0" wp14:anchorId="495FAA42" wp14:editId="76136F41">
             <wp:extent cx="2674852" cy="419136"/>
@@ -589,6 +602,9 @@
     <w:p/>
     <w:p>
       <w:r>
+        <w:rPr>
+          <w:noProof/>
+        </w:rPr>
         <w:drawing>
           <wp:inline distT="0" distB="0" distL="0" distR="0" wp14:anchorId="52BECF62" wp14:editId="2709C1FE">
             <wp:extent cx="5612130" cy="2227580"/>
@@ -641,6 +657,9 @@
     </w:p>
     <w:p>
       <w:r>
+        <w:rPr>
+          <w:noProof/>
+        </w:rPr>
         <w:drawing>
           <wp:inline distT="0" distB="0" distL="0" distR="0" wp14:anchorId="282A0E32" wp14:editId="611C1308">
             <wp:extent cx="3703320" cy="2556875"/>
@@ -686,6 +705,9 @@
         </w:rPr>
       </w:pPr>
       <w:r>
+        <w:rPr>
+          <w:noProof/>
+        </w:rPr>
         <w:drawing>
           <wp:inline distT="0" distB="0" distL="0" distR="0" wp14:anchorId="575C4C04" wp14:editId="0ADD0A93">
             <wp:extent cx="3215919" cy="617273"/>
@@ -729,6 +751,9 @@
         <w:t xml:space="preserve"> </w:t>
       </w:r>
       <w:r>
+        <w:rPr>
+          <w:noProof/>
+        </w:rPr>
         <w:drawing>
           <wp:inline distT="0" distB="0" distL="0" distR="0" wp14:anchorId="6B65B081" wp14:editId="675DC960">
             <wp:extent cx="5612130" cy="393700"/>
@@ -806,6 +831,9 @@
     </w:p>
     <w:p>
       <w:r>
+        <w:rPr>
+          <w:noProof/>
+        </w:rPr>
         <w:drawing>
           <wp:inline distT="0" distB="0" distL="0" distR="0" wp14:anchorId="52DEBEBA" wp14:editId="72BADC49">
             <wp:extent cx="4229100" cy="2578229"/>
@@ -858,6 +886,9 @@
     </w:p>
     <w:p>
       <w:r>
+        <w:rPr>
+          <w:noProof/>
+        </w:rPr>
         <w:drawing>
           <wp:inline distT="0" distB="0" distL="0" distR="0" wp14:anchorId="5A23BDA3" wp14:editId="2E2EEEF5">
             <wp:extent cx="4236720" cy="2439670"/>
@@ -910,6 +941,9 @@
     </w:p>
     <w:p>
       <w:r>
+        <w:rPr>
+          <w:noProof/>
+        </w:rPr>
         <w:drawing>
           <wp:anchor distT="0" distB="0" distL="114300" distR="114300" simplePos="0" relativeHeight="251658240" behindDoc="0" locked="0" layoutInCell="1" allowOverlap="1" wp14:anchorId="7452727A" wp14:editId="781439ED">
             <wp:simplePos x="0" y="0"/>
@@ -987,6 +1021,9 @@
     </w:p>
     <w:p>
       <w:r>
+        <w:rPr>
+          <w:noProof/>
+        </w:rPr>
         <w:drawing>
           <wp:inline distT="0" distB="0" distL="0" distR="0" wp14:anchorId="74C399D9" wp14:editId="3E1FA5A7">
             <wp:extent cx="3649980" cy="2233434"/>
@@ -1026,6 +1063,9 @@
     </w:p>
     <w:p>
       <w:r>
+        <w:rPr>
+          <w:noProof/>
+        </w:rPr>
         <w:drawing>
           <wp:inline distT="0" distB="0" distL="0" distR="0" wp14:anchorId="2FE84640" wp14:editId="538EF17B">
             <wp:extent cx="3680460" cy="2259997"/>
@@ -1065,6 +1105,9 @@
     </w:p>
     <w:p>
       <w:r>
+        <w:rPr>
+          <w:noProof/>
+        </w:rPr>
         <w:drawing>
           <wp:inline distT="0" distB="0" distL="0" distR="0" wp14:anchorId="51F3DB18" wp14:editId="4E132A57">
             <wp:extent cx="3684220" cy="2263140"/>
@@ -1104,6 +1147,9 @@
     </w:p>
     <w:p>
       <w:r>
+        <w:rPr>
+          <w:noProof/>
+        </w:rPr>
         <w:lastRenderedPageBreak/>
         <w:drawing>
           <wp:inline distT="0" distB="0" distL="0" distR="0" wp14:anchorId="5530CB91" wp14:editId="1BEE35BF">
@@ -1144,6 +1190,9 @@
     </w:p>
     <w:p>
       <w:r>
+        <w:rPr>
+          <w:noProof/>
+        </w:rPr>
         <w:drawing>
           <wp:inline distT="0" distB="0" distL="0" distR="0" wp14:anchorId="05877D45" wp14:editId="2FB1D6B5">
             <wp:extent cx="3847251" cy="2354580"/>
@@ -1194,7 +1243,216 @@
         <w:t xml:space="preserve">Crearemos un nuevo proyecto </w:t>
       </w:r>
     </w:p>
+    <w:p>
+      <w:r>
+        <w:drawing>
+          <wp:inline distT="0" distB="0" distL="0" distR="0" wp14:anchorId="7DF7369A" wp14:editId="6393BE7D">
+            <wp:extent cx="4051577" cy="2809240"/>
+            <wp:effectExtent l="0" t="0" r="6350" b="0"/>
+            <wp:docPr id="3" name="Imagen 3"/>
+            <wp:cNvGraphicFramePr>
+              <a:graphicFrameLocks xmlns:a="http://schemas.openxmlformats.org/drawingml/2006/main" noChangeAspect="1"/>
+            </wp:cNvGraphicFramePr>
+            <a:graphic xmlns:a="http://schemas.openxmlformats.org/drawingml/2006/main">
+              <a:graphicData uri="http://schemas.openxmlformats.org/drawingml/2006/picture">
+                <pic:pic xmlns:pic="http://schemas.openxmlformats.org/drawingml/2006/picture">
+                  <pic:nvPicPr>
+                    <pic:cNvPr id="1" name=""/>
+                    <pic:cNvPicPr/>
+                  </pic:nvPicPr>
+                  <pic:blipFill>
+                    <a:blip r:embed="rId18"/>
+                    <a:stretch>
+                      <a:fillRect/>
+                    </a:stretch>
+                  </pic:blipFill>
+                  <pic:spPr>
+                    <a:xfrm>
+                      <a:off x="0" y="0"/>
+                      <a:ext cx="4055185" cy="2811742"/>
+                    </a:xfrm>
+                    <a:prstGeom prst="rect">
+                      <a:avLst/>
+                    </a:prstGeom>
+                  </pic:spPr>
+                </pic:pic>
+              </a:graphicData>
+            </a:graphic>
+          </wp:inline>
+        </w:drawing>
+      </w:r>
+    </w:p>
     <w:p/>
+    <w:p>
+      <w:r>
+        <w:lastRenderedPageBreak/>
+        <w:t>8. Le asignamos nombre</w:t>
+      </w:r>
+    </w:p>
+    <w:p>
+      <w:r>
+        <w:drawing>
+          <wp:inline distT="0" distB="0" distL="0" distR="0" wp14:anchorId="7CF618B5" wp14:editId="75113AFD">
+            <wp:extent cx="5135880" cy="3567455"/>
+            <wp:effectExtent l="0" t="0" r="7620" b="0"/>
+            <wp:docPr id="6" name="Imagen 6"/>
+            <wp:cNvGraphicFramePr>
+              <a:graphicFrameLocks xmlns:a="http://schemas.openxmlformats.org/drawingml/2006/main" noChangeAspect="1"/>
+            </wp:cNvGraphicFramePr>
+            <a:graphic xmlns:a="http://schemas.openxmlformats.org/drawingml/2006/main">
+              <a:graphicData uri="http://schemas.openxmlformats.org/drawingml/2006/picture">
+                <pic:pic xmlns:pic="http://schemas.openxmlformats.org/drawingml/2006/picture">
+                  <pic:nvPicPr>
+                    <pic:cNvPr id="1" name=""/>
+                    <pic:cNvPicPr/>
+                  </pic:nvPicPr>
+                  <pic:blipFill>
+                    <a:blip r:embed="rId19"/>
+                    <a:stretch>
+                      <a:fillRect/>
+                    </a:stretch>
+                  </pic:blipFill>
+                  <pic:spPr>
+                    <a:xfrm>
+                      <a:off x="0" y="0"/>
+                      <a:ext cx="5137364" cy="3568486"/>
+                    </a:xfrm>
+                    <a:prstGeom prst="rect">
+                      <a:avLst/>
+                    </a:prstGeom>
+                  </pic:spPr>
+                </pic:pic>
+              </a:graphicData>
+            </a:graphic>
+          </wp:inline>
+        </w:drawing>
+      </w:r>
+    </w:p>
+    <w:p>
+      <w:r>
+        <w:drawing>
+          <wp:inline distT="0" distB="0" distL="0" distR="0" wp14:anchorId="0C769D03" wp14:editId="02C553E1">
+            <wp:extent cx="5151120" cy="3166557"/>
+            <wp:effectExtent l="0" t="0" r="0" b="0"/>
+            <wp:docPr id="16" name="Imagen 16"/>
+            <wp:cNvGraphicFramePr>
+              <a:graphicFrameLocks xmlns:a="http://schemas.openxmlformats.org/drawingml/2006/main" noChangeAspect="1"/>
+            </wp:cNvGraphicFramePr>
+            <a:graphic xmlns:a="http://schemas.openxmlformats.org/drawingml/2006/main">
+              <a:graphicData uri="http://schemas.openxmlformats.org/drawingml/2006/picture">
+                <pic:pic xmlns:pic="http://schemas.openxmlformats.org/drawingml/2006/picture">
+                  <pic:nvPicPr>
+                    <pic:cNvPr id="1" name=""/>
+                    <pic:cNvPicPr/>
+                  </pic:nvPicPr>
+                  <pic:blipFill>
+                    <a:blip r:embed="rId20"/>
+                    <a:stretch>
+                      <a:fillRect/>
+                    </a:stretch>
+                  </pic:blipFill>
+                  <pic:spPr>
+                    <a:xfrm>
+                      <a:off x="0" y="0"/>
+                      <a:ext cx="5155500" cy="3169249"/>
+                    </a:xfrm>
+                    <a:prstGeom prst="rect">
+                      <a:avLst/>
+                    </a:prstGeom>
+                  </pic:spPr>
+                </pic:pic>
+              </a:graphicData>
+            </a:graphic>
+          </wp:inline>
+        </w:drawing>
+      </w:r>
+    </w:p>
+    <w:p/>
+    <w:p>
+      <w:r>
+        <w:lastRenderedPageBreak/>
+        <w:drawing>
+          <wp:inline distT="0" distB="0" distL="0" distR="0" wp14:anchorId="3B98F662" wp14:editId="775509DF">
+            <wp:extent cx="5612130" cy="3497580"/>
+            <wp:effectExtent l="0" t="0" r="7620" b="7620"/>
+            <wp:docPr id="17" name="Imagen 17"/>
+            <wp:cNvGraphicFramePr>
+              <a:graphicFrameLocks xmlns:a="http://schemas.openxmlformats.org/drawingml/2006/main" noChangeAspect="1"/>
+            </wp:cNvGraphicFramePr>
+            <a:graphic xmlns:a="http://schemas.openxmlformats.org/drawingml/2006/main">
+              <a:graphicData uri="http://schemas.openxmlformats.org/drawingml/2006/picture">
+                <pic:pic xmlns:pic="http://schemas.openxmlformats.org/drawingml/2006/picture">
+                  <pic:nvPicPr>
+                    <pic:cNvPr id="1" name=""/>
+                    <pic:cNvPicPr/>
+                  </pic:nvPicPr>
+                  <pic:blipFill>
+                    <a:blip r:embed="rId21"/>
+                    <a:stretch>
+                      <a:fillRect/>
+                    </a:stretch>
+                  </pic:blipFill>
+                  <pic:spPr>
+                    <a:xfrm>
+                      <a:off x="0" y="0"/>
+                      <a:ext cx="5612130" cy="3497580"/>
+                    </a:xfrm>
+                    <a:prstGeom prst="rect">
+                      <a:avLst/>
+                    </a:prstGeom>
+                  </pic:spPr>
+                </pic:pic>
+              </a:graphicData>
+            </a:graphic>
+          </wp:inline>
+        </w:drawing>
+      </w:r>
+    </w:p>
+    <w:p/>
+    <w:p>
+      <w:r>
+        <w:t>9. Teniendo el proyecto creado le damos Clean and build</w:t>
+      </w:r>
+    </w:p>
+    <w:p>
+      <w:r>
+        <w:drawing>
+          <wp:inline distT="0" distB="0" distL="0" distR="0" wp14:anchorId="55A977D0" wp14:editId="6166499E">
+            <wp:extent cx="2568163" cy="1379340"/>
+            <wp:effectExtent l="0" t="0" r="3810" b="0"/>
+            <wp:docPr id="18" name="Imagen 18"/>
+            <wp:cNvGraphicFramePr>
+              <a:graphicFrameLocks xmlns:a="http://schemas.openxmlformats.org/drawingml/2006/main" noChangeAspect="1"/>
+            </wp:cNvGraphicFramePr>
+            <a:graphic xmlns:a="http://schemas.openxmlformats.org/drawingml/2006/main">
+              <a:graphicData uri="http://schemas.openxmlformats.org/drawingml/2006/picture">
+                <pic:pic xmlns:pic="http://schemas.openxmlformats.org/drawingml/2006/picture">
+                  <pic:nvPicPr>
+                    <pic:cNvPr id="1" name=""/>
+                    <pic:cNvPicPr/>
+                  </pic:nvPicPr>
+                  <pic:blipFill>
+                    <a:blip r:embed="rId22"/>
+                    <a:stretch>
+                      <a:fillRect/>
+                    </a:stretch>
+                  </pic:blipFill>
+                  <pic:spPr>
+                    <a:xfrm>
+                      <a:off x="0" y="0"/>
+                      <a:ext cx="2568163" cy="1379340"/>
+                    </a:xfrm>
+                    <a:prstGeom prst="rect">
+                      <a:avLst/>
+                    </a:prstGeom>
+                  </pic:spPr>
+                </pic:pic>
+              </a:graphicData>
+            </a:graphic>
+          </wp:inline>
+        </w:drawing>
+      </w:r>
+    </w:p>
     <w:sectPr>
       <w:pgSz w:w="12240" w:h="15840"/>
       <w:pgMar w:top="1417" w:right="1701" w:bottom="1417" w:left="1701" w:header="708" w:footer="708" w:gutter="0"/>

</xml_diff>